<commit_message>
Cleanup of CMake file
Cleanup of CMakeLists.txt
Update if documentation
</commit_message>
<xml_diff>
--- a/src/Documentation/Install Libraries.docx
+++ b/src/Documentation/Install Libraries.docx
@@ -8,6 +8,8 @@
         <w:rPr>
           <w:b/>
           <w:bCs/>
+          <w:sz w:val="24"/>
+          <w:szCs w:val="24"/>
         </w:rPr>
       </w:pPr>
       <w:proofErr w:type="spellStart"/>
@@ -29,6 +31,67 @@
           <w:szCs w:val="24"/>
         </w:rPr>
         <w:t xml:space="preserve"> Configuration Procedure</w:t>
+      </w:r>
+    </w:p>
+    <w:p>
+      <w:r>
+        <w:t>Introduction</w:t>
+      </w:r>
+    </w:p>
+    <w:p>
+      <w:pPr>
+        <w:ind w:left="720"/>
+      </w:pPr>
+      <w:r>
+        <w:t xml:space="preserve">For Windows version, the following examples will build a Win32 </w:t>
+      </w:r>
+      <w:proofErr w:type="spellStart"/>
+      <w:r>
+        <w:t>AWLCuteDemo</w:t>
+      </w:r>
+      <w:proofErr w:type="spellEnd"/>
+      <w:r>
+        <w:t xml:space="preserve"> application.</w:t>
+      </w:r>
+    </w:p>
+    <w:p>
+      <w:pPr>
+        <w:ind w:left="720"/>
+      </w:pPr>
+      <w:r>
+        <w:t>The example builds using a Visual Studio project.</w:t>
+      </w:r>
+    </w:p>
+    <w:p>
+      <w:pPr>
+        <w:ind w:left="720"/>
+      </w:pPr>
+      <w:r>
+        <w:t xml:space="preserve">There are tools available to build exclusively via </w:t>
+      </w:r>
+      <w:proofErr w:type="spellStart"/>
+      <w:r>
+        <w:t>CMake</w:t>
+      </w:r>
+      <w:proofErr w:type="spellEnd"/>
+      <w:r>
+        <w:t>. (Documentation will follow).</w:t>
+      </w:r>
+    </w:p>
+    <w:p>
+      <w:pPr>
+        <w:ind w:left="720"/>
+      </w:pPr>
+      <w:r>
+        <w:t>In the examples, the use of “forward slash” character in paths is important, as the “backward slash” can affect some tools</w:t>
+      </w:r>
+      <w:r>
+        <w:t xml:space="preserve"> (such as CPack)</w:t>
+      </w:r>
+      <w:bookmarkStart w:id="0" w:name="_GoBack"/>
+      <w:bookmarkEnd w:id="0"/>
+      <w:r>
+        <w:t>.</w:t>
       </w:r>
     </w:p>
     <w:p/>
@@ -172,17 +235,43 @@
           <w:numId w:val="1"/>
         </w:numPr>
       </w:pPr>
-      <w:r>
-        <w:t xml:space="preserve">.\b2 </w:t>
-      </w:r>
-      <w:r>
-        <w:t>install --prefix=E:\DevTools\boost_1_6</w:t>
+      <w:proofErr w:type="gramStart"/>
+      <w:r>
+        <w:t>.</w:t>
+      </w:r>
+      <w:r>
+        <w:t>/</w:t>
+      </w:r>
+      <w:proofErr w:type="gramEnd"/>
+      <w:r>
+        <w:t xml:space="preserve">b2 </w:t>
+      </w:r>
+      <w:r>
+        <w:t>install --prefix=E:</w:t>
+      </w:r>
+      <w:r>
+        <w:t>/</w:t>
+      </w:r>
+      <w:r>
+        <w:t>DevTools</w:t>
+      </w:r>
+      <w:r>
+        <w:t>/</w:t>
+      </w:r>
+      <w:r>
+        <w:t>boost_1_6</w:t>
       </w:r>
       <w:r>
         <w:t>0</w:t>
       </w:r>
       <w:r>
-        <w:t>_0\boost-build</w:t>
+        <w:t>_0</w:t>
+      </w:r>
+      <w:r>
+        <w:t>/</w:t>
+      </w:r>
+      <w:r>
+        <w:t>boost-build</w:t>
       </w:r>
     </w:p>
     <w:p>
@@ -197,7 +286,19 @@
         <w:t xml:space="preserve">Set the Windows Environment Variable </w:t>
       </w:r>
       <w:r>
-        <w:t>BOOST_DIR=E:\DevTools\boost_1_60_0</w:t>
+        <w:t>BOOST_DIR=E:</w:t>
+      </w:r>
+      <w:r>
+        <w:t>/</w:t>
+      </w:r>
+      <w:r>
+        <w:t>DevTools</w:t>
+      </w:r>
+      <w:r>
+        <w:t>/</w:t>
+      </w:r>
+      <w:r>
+        <w:t>boost_1_60_0</w:t>
       </w:r>
     </w:p>
     <w:p>
@@ -355,16 +456,37 @@
         <w:t xml:space="preserve">This creates a Visual Studio Project </w:t>
       </w:r>
       <w:r>
-        <w:t>E:\DevTools\OpenCV-3.</w:t>
+        <w:t>E:</w:t>
+      </w:r>
+      <w:r>
+        <w:t>/</w:t>
+      </w:r>
+      <w:r>
+        <w:t>DevTools</w:t>
+      </w:r>
+      <w:r>
+        <w:t>/</w:t>
+      </w:r>
+      <w:r>
+        <w:t>OpenCV-3.</w:t>
       </w:r>
       <w:r>
         <w:t>4.6</w:t>
       </w:r>
       <w:r>
-        <w:t>.0\build</w:t>
-      </w:r>
-      <w:r>
-        <w:t>\OpenCV.sln</w:t>
+        <w:t>.0</w:t>
+      </w:r>
+      <w:r>
+        <w:t>3</w:t>
+      </w:r>
+      <w:r>
+        <w:t>build</w:t>
+      </w:r>
+      <w:r>
+        <w:t>/</w:t>
+      </w:r>
+      <w:r>
+        <w:t>OpenCV.sln</w:t>
       </w:r>
     </w:p>
     <w:p>
@@ -388,6 +510,7 @@
         </w:numPr>
       </w:pPr>
       <w:r>
+        <w:lastRenderedPageBreak/>
         <w:t xml:space="preserve">In </w:t>
       </w:r>
       <w:proofErr w:type="spellStart"/>
@@ -480,19 +603,36 @@
         <w:t xml:space="preserve">Set the Windows Environment Variable </w:t>
       </w:r>
       <w:r>
-        <w:t>OPENCV_DIR=E:\DevTools\OpenCV-3.</w:t>
+        <w:t>OPENCV_DIR=E:</w:t>
+      </w:r>
+      <w:r>
+        <w:t>/</w:t>
+      </w:r>
+      <w:r>
+        <w:t>DevTools</w:t>
+      </w:r>
+      <w:r>
+        <w:t>/</w:t>
+      </w:r>
+      <w:r>
+        <w:t>OpenCV-3.</w:t>
       </w:r>
       <w:r>
         <w:t>4.6</w:t>
       </w:r>
       <w:r>
-        <w:t>.0\build</w:t>
+        <w:t>.0</w:t>
+      </w:r>
+      <w:r>
+        <w:t>/</w:t>
+      </w:r>
+      <w:r>
+        <w:t>build</w:t>
       </w:r>
     </w:p>
     <w:p/>
     <w:p>
       <w:r>
-        <w:lastRenderedPageBreak/>
         <w:t>Download and install Qt:</w:t>
       </w:r>
     </w:p>
@@ -561,7 +701,37 @@
         <w:t xml:space="preserve">Set the Windows Environment Variable </w:t>
       </w:r>
       <w:r>
-        <w:t>QTDIR=E:\DevTools\Qt\Qt5.12.4\5.12.4\msvc2017</w:t>
+        <w:t>QTDIR=E:</w:t>
+      </w:r>
+      <w:r>
+        <w:t>/</w:t>
+      </w:r>
+      <w:r>
+        <w:t>DevTools</w:t>
+      </w:r>
+      <w:r>
+        <w:t>/</w:t>
+      </w:r>
+      <w:r>
+        <w:t>Qt</w:t>
+      </w:r>
+      <w:r>
+        <w:t>/</w:t>
+      </w:r>
+      <w:r>
+        <w:t>Qt5.12.4</w:t>
+      </w:r>
+      <w:r>
+        <w:t>/</w:t>
+      </w:r>
+      <w:r>
+        <w:t>5.12.4</w:t>
+      </w:r>
+      <w:r>
+        <w:t>/</w:t>
+      </w:r>
+      <w:r>
+        <w:t>msvc2017</w:t>
       </w:r>
     </w:p>
     <w:p>
@@ -689,7 +859,13 @@
         </w:numPr>
       </w:pPr>
       <w:r>
-        <w:t>C:\Qwt-6.1.4</w:t>
+        <w:t>C:</w:t>
+      </w:r>
+      <w:r>
+        <w:t>/</w:t>
+      </w:r>
+      <w:r>
+        <w:t>Qwt-6.1.4</w:t>
       </w:r>
     </w:p>
     <w:p>
@@ -782,7 +958,49 @@
         </w:numPr>
       </w:pPr>
       <w:r>
-        <w:t>E:\DevTools\Qt\Qt5.12.4\5.12.4\msvc2017\bin\qmake qwt.pro</w:t>
+        <w:t>E:</w:t>
+      </w:r>
+      <w:r>
+        <w:t>/</w:t>
+      </w:r>
+      <w:r>
+        <w:t>DevTools</w:t>
+      </w:r>
+      <w:r>
+        <w:t>/</w:t>
+      </w:r>
+      <w:r>
+        <w:t>Qt</w:t>
+      </w:r>
+      <w:r>
+        <w:t>/</w:t>
+      </w:r>
+      <w:r>
+        <w:t>Qt5.12.4</w:t>
+      </w:r>
+      <w:r>
+        <w:t>/</w:t>
+      </w:r>
+      <w:r>
+        <w:t>5.12.4</w:t>
+      </w:r>
+      <w:r>
+        <w:t>/</w:t>
+      </w:r>
+      <w:r>
+        <w:t>msvc2017</w:t>
+      </w:r>
+      <w:r>
+        <w:t>/</w:t>
+      </w:r>
+      <w:r>
+        <w:t>bin</w:t>
+      </w:r>
+      <w:r>
+        <w:t>/</w:t>
+      </w:r>
+      <w:r>
+        <w:t>qmake qwt.pro</w:t>
       </w:r>
     </w:p>
     <w:p>
@@ -826,7 +1044,19 @@
         <w:t xml:space="preserve">Set the Windows Environment Variable </w:t>
       </w:r>
       <w:r>
-        <w:t>QWTDIR=E:\DevTools\qwt-6.1.</w:t>
+        <w:t>QWTDIR=E:</w:t>
+      </w:r>
+      <w:r>
+        <w:t>/</w:t>
+      </w:r>
+      <w:r>
+        <w:t>DevTools</w:t>
+      </w:r>
+      <w:r>
+        <w:t>/</w:t>
+      </w:r>
+      <w:r>
+        <w:t>qwt-6.1.</w:t>
       </w:r>
       <w:r>
         <w:t>4</w:t>
@@ -889,15 +1119,19 @@
         </w:numPr>
       </w:pPr>
       <w:r>
-        <w:t>G:\My Drive\EV-Kit Disk\</w:t>
-      </w:r>
-      <w:proofErr w:type="spellStart"/>
-      <w:r>
-        <w:t>Kvaser</w:t>
-      </w:r>
-      <w:proofErr w:type="spellEnd"/>
-      <w:r>
-        <w:t>\canlib.exe</w:t>
+        <w:t>E:</w:t>
+      </w:r>
+      <w:r>
+        <w:t>/</w:t>
+      </w:r>
+      <w:r>
+        <w:t>DevTools</w:t>
+      </w:r>
+      <w:r>
+        <w:t>/</w:t>
+      </w:r>
+      <w:r>
+        <w:t>canlib.exe</w:t>
       </w:r>
     </w:p>
     <w:p>
@@ -918,7 +1152,16 @@
         <w:t xml:space="preserve">d in your </w:t>
       </w:r>
       <w:r>
-        <w:t>C:\Program Files\</w:t>
+        <w:t>C:</w:t>
+      </w:r>
+      <w:r>
+        <w:t>/</w:t>
+      </w:r>
+      <w:r>
+        <w:t>Program Files</w:t>
+      </w:r>
+      <w:r>
+        <w:t>/</w:t>
       </w:r>
       <w:proofErr w:type="spellStart"/>
       <w:r>
@@ -926,7 +1169,10 @@
       </w:r>
       <w:proofErr w:type="spellEnd"/>
       <w:r>
-        <w:t>\Drivers</w:t>
+        <w:t>/</w:t>
+      </w:r>
+      <w:r>
+        <w:t>Drivers</w:t>
       </w:r>
     </w:p>
     <w:p>
@@ -944,11 +1190,16 @@
         <w:t>CANLIB_DIR=</w:t>
       </w:r>
       <w:r>
-        <w:t xml:space="preserve"> C:\Program Files (x</w:t>
-      </w:r>
-      <w:proofErr w:type="gramStart"/>
-      <w:r>
-        <w:t>86)\</w:t>
+        <w:t xml:space="preserve"> C:</w:t>
+      </w:r>
+      <w:r>
+        <w:t>/</w:t>
+      </w:r>
+      <w:r>
+        <w:t>Program Files (x86)</w:t>
+      </w:r>
+      <w:r>
+        <w:t>/</w:t>
       </w:r>
       <w:proofErr w:type="spellStart"/>
       <w:r>
@@ -956,14 +1207,13 @@
       </w:r>
       <w:proofErr w:type="spellEnd"/>
       <w:r>
-        <w:t>\</w:t>
+        <w:t>/</w:t>
       </w:r>
       <w:proofErr w:type="spellStart"/>
       <w:r>
         <w:t>Canlib</w:t>
       </w:r>
       <w:proofErr w:type="spellEnd"/>
-      <w:proofErr w:type="gramEnd"/>
     </w:p>
     <w:p>
       <w:pPr>
@@ -1063,7 +1313,19 @@
         <w:t>Set the Windows Environment variable LIBUSB_DIR =</w:t>
       </w:r>
       <w:r>
-        <w:t>E:\DevTools\libusb-1.0.23</w:t>
+        <w:t>E:</w:t>
+      </w:r>
+      <w:r>
+        <w:t>/</w:t>
+      </w:r>
+      <w:r>
+        <w:t>DevTools</w:t>
+      </w:r>
+      <w:r>
+        <w:t>/</w:t>
+      </w:r>
+      <w:r>
+        <w:t>libusb-1.0.23</w:t>
       </w:r>
     </w:p>
     <w:p>
@@ -1079,7 +1341,6 @@
         </w:pBdr>
       </w:pPr>
       <w:r>
-        <w:lastRenderedPageBreak/>
         <w:t>Builds for Windows on Visual Studio</w:t>
       </w:r>
       <w:r>
@@ -1182,12 +1443,7 @@
       </w:r>
       <w:proofErr w:type="spellEnd"/>
       <w:r>
-        <w:t xml:space="preserve"> project from within Visual Studio, the path to DLLs must be   set in the “Project / Pr</w:t>
-      </w:r>
-      <w:bookmarkStart w:id="0" w:name="_GoBack"/>
-      <w:bookmarkEnd w:id="0"/>
-      <w:r>
-        <w:t>operties”. The values indicated in the following are based on the current Pre-Built configuration:</w:t>
+        <w:t xml:space="preserve"> project from within Visual Studio, the path to DLLs must be   set in the “Project / Properties”. The values indicated in the following are based on the current Pre-Built configuration:</w:t>
       </w:r>
     </w:p>
     <w:p>

</xml_diff>